<commit_message>
Corrected Chapters 1.1 - 1.3. Moved the answers in Chapter 3. Added the illustrations to the Overview chapter.
</commit_message>
<xml_diff>
--- a/wiki/tutorial/1 - Identification/1.1 - Database generation/1.1_database_generation.docx
+++ b/wiki/tutorial/1 - Identification/1.1 - Database generation/1.1_database_generation.docx
@@ -1279,7 +1279,7 @@
       </w:pPr>
       <w:r>
         <w:pict>
-          <v:shape id="_x0000_s1032" type="#_x0000_t202" style="width:450.95pt;height:116.6pt;mso-position-horizontal-relative:char;mso-position-vertical-relative:line">
+          <v:shape id="_x0000_s1030" type="#_x0000_t202" style="width:450.95pt;height:116.6pt;mso-position-horizontal-relative:char;mso-position-vertical-relative:line">
             <v:textbox>
               <w:txbxContent>
                 <w:p>
@@ -1479,12 +1479,14 @@
       <w:r>
         <w:t xml:space="preserve">If you need advanced re-processing of FASTA files, we recommend the use of </w:t>
       </w:r>
+      <w:proofErr w:type="spellStart"/>
       <w:r>
         <w:rPr>
           <w:color w:val="1F497D" w:themeColor="text2"/>
         </w:rPr>
         <w:t>dbtoolkit</w:t>
       </w:r>
+      <w:proofErr w:type="spellEnd"/>
       <w:hyperlink w:anchor="_ENREF_6" w:tooltip="Martens, 2005 #19" w:history="1">
         <w:r>
           <w:fldChar w:fldCharType="begin"/>
@@ -1910,7 +1912,7 @@
         <w:b/>
         <w:noProof/>
       </w:rPr>
-      <w:t>4</w:t>
+      <w:t>1</w:t>
     </w:r>
     <w:r>
       <w:rPr>
@@ -5372,7 +5374,7 @@
 </file>
 
 <file path=customXml/itemProps1.xml><?xml version="1.0" encoding="utf-8"?>
-<ds:datastoreItem xmlns:ds="http://schemas.openxmlformats.org/officeDocument/2006/customXml" ds:itemID="{79618712-1C1F-4DE6-891C-AB02BF93A6CC}">
+<ds:datastoreItem xmlns:ds="http://schemas.openxmlformats.org/officeDocument/2006/customXml" ds:itemID="{5613A66F-7572-4070-8345-CA4F8BE292B6}">
   <ds:schemaRefs>
     <ds:schemaRef ds:uri="http://schemas.openxmlformats.org/officeDocument/2006/bibliography"/>
   </ds:schemaRefs>

</xml_diff>